<commit_message>
Se modificó la creacion de solicitud
</commit_message>
<xml_diff>
--- a/public/plantillas/futdu.docx
+++ b/public/plantillas/futdu.docx
@@ -35,6 +35,7 @@
           <w:color w:val="000000"/>
           <w:sz w:val="22"/>
           <w:szCs w:val="22"/>
+          <w:lang w:val="es-ES"/>
         </w:rPr>
       </w:pPr>
       <w:r>
@@ -45,9 +46,8 @@
           <w:sz w:val="22"/>
           <w:szCs w:val="22"/>
         </w:rPr>
-        <w:t>Sr. (a</w:t>
-      </w:r>
-      <w:proofErr w:type="gramStart"/>
+        <w:t>Sr. (a):</w:t>
+      </w:r>
       <w:r>
         <w:rPr>
           <w:rFonts w:ascii="Arial" w:hAnsi="Arial" w:cs="Arial"/>
@@ -56,28 +56,37 @@
           <w:sz w:val="22"/>
           <w:szCs w:val="22"/>
         </w:rPr>
-        <w:t>):</w:t>
+        <w:t xml:space="preserve"> </w:t>
       </w:r>
       <w:r>
         <w:rPr>
           <w:rFonts w:ascii="Arial" w:hAnsi="Arial" w:cs="Arial"/>
           <w:b/>
-          <w:color w:val="000000"/>
+          <w:color w:val="0070C0"/>
           <w:sz w:val="22"/>
           <w:szCs w:val="22"/>
         </w:rPr>
-        <w:t>…</w:t>
-      </w:r>
-      <w:proofErr w:type="gramEnd"/>
+        <w:t>${</w:t>
+      </w:r>
       <w:r>
         <w:rPr>
           <w:rFonts w:ascii="Arial" w:hAnsi="Arial" w:cs="Arial"/>
           <w:b/>
-          <w:color w:val="000000"/>
+          <w:color w:val="0070C0"/>
           <w:sz w:val="22"/>
           <w:szCs w:val="22"/>
         </w:rPr>
-        <w:t>………………………………………………………………………………………….</w:t>
+        <w:t>senior</w:t>
+      </w:r>
+      <w:r>
+        <w:rPr>
+          <w:rFonts w:ascii="Arial" w:hAnsi="Arial" w:cs="Arial"/>
+          <w:b/>
+          <w:color w:val="0070C0"/>
+          <w:sz w:val="22"/>
+          <w:szCs w:val="22"/>
+        </w:rPr>
+        <w:t>}</w:t>
       </w:r>
     </w:p>
     <w:p>
@@ -170,6 +179,52 @@
               </w:rPr>
               <w:t>:</w:t>
             </w:r>
+            <w:r>
+              <w:rPr>
+                <w:rFonts w:ascii="Century Gothic" w:hAnsi="Century Gothic" w:cs="Arial"/>
+                <w:b/>
+                <w:bCs/>
+                <w:color w:val="000000"/>
+                <w:sz w:val="18"/>
+                <w:szCs w:val="18"/>
+              </w:rPr>
+              <w:t xml:space="preserve"> </w:t>
+            </w:r>
+            <w:r>
+              <w:rPr>
+                <w:rFonts w:ascii="Century Gothic" w:hAnsi="Century Gothic" w:cs="Arial"/>
+                <w:b/>
+                <w:bCs/>
+                <w:color w:val="0070C0"/>
+                <w:sz w:val="18"/>
+                <w:szCs w:val="18"/>
+              </w:rPr>
+              <w:t>${</w:t>
+            </w:r>
+            <w:proofErr w:type="spellStart"/>
+            <w:r>
+              <w:rPr>
+                <w:rFonts w:ascii="Century Gothic" w:hAnsi="Century Gothic" w:cs="Arial"/>
+                <w:b/>
+                <w:bCs/>
+                <w:color w:val="0070C0"/>
+                <w:sz w:val="18"/>
+                <w:szCs w:val="18"/>
+              </w:rPr>
+              <w:t>fecha_solicitud</w:t>
+            </w:r>
+            <w:proofErr w:type="spellEnd"/>
+            <w:r>
+              <w:rPr>
+                <w:rFonts w:ascii="Century Gothic" w:hAnsi="Century Gothic" w:cs="Arial"/>
+                <w:b/>
+                <w:bCs/>
+                <w:color w:val="0070C0"/>
+                <w:sz w:val="18"/>
+                <w:szCs w:val="18"/>
+              </w:rPr>
+              <w:t>}</w:t>
+            </w:r>
           </w:p>
         </w:tc>
         <w:tc>
@@ -539,6 +594,15 @@
                 <w:szCs w:val="18"/>
               </w:rPr>
             </w:pPr>
+            <w:r>
+              <w:rPr>
+                <w:rFonts w:ascii="Century Gothic" w:hAnsi="Century Gothic" w:cs="Arial"/>
+                <w:color w:val="0070C0"/>
+                <w:sz w:val="18"/>
+                <w:szCs w:val="18"/>
+              </w:rPr>
+              <w:t>${es}</w:t>
+            </w:r>
           </w:p>
         </w:tc>
         <w:tc>
@@ -589,6 +653,15 @@
                 <w:szCs w:val="18"/>
               </w:rPr>
             </w:pPr>
+            <w:r>
+              <w:rPr>
+                <w:rFonts w:ascii="Century Gothic" w:hAnsi="Century Gothic" w:cs="Arial"/>
+                <w:color w:val="0070C0"/>
+                <w:sz w:val="18"/>
+                <w:szCs w:val="18"/>
+              </w:rPr>
+              <w:t>${do}</w:t>
+            </w:r>
           </w:p>
         </w:tc>
         <w:tc>
@@ -639,6 +712,15 @@
                 <w:szCs w:val="18"/>
               </w:rPr>
             </w:pPr>
+            <w:r>
+              <w:rPr>
+                <w:rFonts w:ascii="Century Gothic" w:hAnsi="Century Gothic" w:cs="Arial"/>
+                <w:color w:val="0070C0"/>
+                <w:sz w:val="18"/>
+                <w:szCs w:val="18"/>
+              </w:rPr>
+              <w:t>${ad}</w:t>
+            </w:r>
           </w:p>
         </w:tc>
       </w:tr>
@@ -2160,7 +2242,51 @@
           <w:sz w:val="20"/>
           <w:szCs w:val="20"/>
         </w:rPr>
-        <w:t>Código/DNI</w:t>
+        <w:t>${</w:t>
+      </w:r>
+      <w:proofErr w:type="spellStart"/>
+      <w:r>
+        <w:rPr>
+          <w:rFonts w:ascii="Century Gothic" w:hAnsi="Century Gothic" w:cs="Arial"/>
+          <w:b/>
+          <w:color w:val="000000"/>
+          <w:sz w:val="20"/>
+          <w:szCs w:val="20"/>
+        </w:rPr>
+        <w:t>codigo</w:t>
+      </w:r>
+      <w:proofErr w:type="spellEnd"/>
+      <w:r>
+        <w:rPr>
+          <w:rFonts w:ascii="Century Gothic" w:hAnsi="Century Gothic" w:cs="Arial"/>
+          <w:b/>
+          <w:color w:val="000000"/>
+          <w:sz w:val="20"/>
+          <w:szCs w:val="20"/>
+        </w:rPr>
+        <w:t>}/${</w:t>
+      </w:r>
+      <w:proofErr w:type="spellStart"/>
+      <w:r>
+        <w:rPr>
+          <w:rFonts w:ascii="Century Gothic" w:hAnsi="Century Gothic" w:cs="Arial"/>
+          <w:b/>
+          <w:color w:val="000000"/>
+          <w:sz w:val="20"/>
+          <w:szCs w:val="20"/>
+        </w:rPr>
+        <w:t>dni</w:t>
+      </w:r>
+      <w:proofErr w:type="spellEnd"/>
+      <w:r>
+        <w:rPr>
+          <w:rFonts w:ascii="Century Gothic" w:hAnsi="Century Gothic" w:cs="Arial"/>
+          <w:b/>
+          <w:color w:val="000000"/>
+          <w:sz w:val="20"/>
+          <w:szCs w:val="20"/>
+        </w:rPr>
+        <w:t>}</w:t>
       </w:r>
     </w:p>
     <w:p>

</xml_diff>

<commit_message>
Se modifico firmas y subida de archivos
</commit_message>
<xml_diff>
--- a/public/plantillas/futdu.docx
+++ b/public/plantillas/futdu.docx
@@ -1702,7 +1702,7 @@
       </w:tr>
       <w:tr>
         <w:trPr>
-          <w:trHeight w:val="3354"/>
+          <w:trHeight w:val="2682"/>
         </w:trPr>
         <w:tc>
           <w:tcPr>
@@ -2009,7 +2009,7 @@
       </w:tr>
       <w:tr>
         <w:trPr>
-          <w:trHeight w:val="1682"/>
+          <w:trHeight w:val="1480"/>
         </w:trPr>
         <w:tc>
           <w:tcPr>
@@ -2162,6 +2162,134 @@
                 <w:szCs w:val="18"/>
               </w:rPr>
             </w:pPr>
+            <w:r>
+              <w:rPr>
+                <w:rFonts w:ascii="Century Gothic" w:hAnsi="Century Gothic" w:cs="Arial"/>
+                <w:b/>
+                <w:bCs/>
+                <w:noProof/>
+                <w:sz w:val="18"/>
+                <w:szCs w:val="18"/>
+              </w:rPr>
+              <mc:AlternateContent>
+                <mc:Choice Requires="wps">
+                  <w:drawing>
+                    <wp:anchor distT="0" distB="0" distL="114300" distR="114300" simplePos="0" relativeHeight="251659264" behindDoc="0" locked="0" layoutInCell="1" allowOverlap="1" wp14:anchorId="15F82FE7" wp14:editId="75C90131">
+                      <wp:simplePos x="0" y="0"/>
+                      <wp:positionH relativeFrom="column">
+                        <wp:posOffset>3752850</wp:posOffset>
+                      </wp:positionH>
+                      <wp:positionV relativeFrom="paragraph">
+                        <wp:posOffset>84455</wp:posOffset>
+                      </wp:positionV>
+                      <wp:extent cx="1080000" cy="1080000"/>
+                      <wp:effectExtent l="0" t="0" r="6350" b="6350"/>
+                      <wp:wrapNone/>
+                      <wp:docPr id="1" name="Cuadro de texto 1"/>
+                      <wp:cNvGraphicFramePr/>
+                      <a:graphic xmlns:a="http://schemas.openxmlformats.org/drawingml/2006/main">
+                        <a:graphicData uri="http://schemas.microsoft.com/office/word/2010/wordprocessingShape">
+                          <wps:wsp>
+                            <wps:cNvSpPr txBox="1"/>
+                            <wps:spPr>
+                              <a:xfrm>
+                                <a:off x="0" y="0"/>
+                                <a:ext cx="1080000" cy="1080000"/>
+                              </a:xfrm>
+                              <a:prstGeom prst="rect">
+                                <a:avLst/>
+                              </a:prstGeom>
+                              <a:solidFill>
+                                <a:schemeClr val="lt1"/>
+                              </a:solidFill>
+                              <a:ln w="6350">
+                                <a:noFill/>
+                              </a:ln>
+                            </wps:spPr>
+                            <wps:txbx>
+                              <w:txbxContent>
+                                <w:p>
+                                  <w:pPr>
+                                    <w:spacing w:before="100" w:beforeAutospacing="1" w:after="100" w:afterAutospacing="1" w:line="240" w:lineRule="auto"/>
+                                    <w:jc w:val="center"/>
+                                    <w:rPr>
+                                      <w:rFonts w:ascii="Century Gothic" w:eastAsia="Times New Roman" w:hAnsi="Century Gothic" w:cs="Times New Roman"/>
+                                      <w:color w:val="000000"/>
+                                      <w:sz w:val="18"/>
+                                      <w:szCs w:val="18"/>
+                                      <w:lang w:eastAsia="es-PE"/>
+                                    </w:rPr>
+                                  </w:pPr>
+                                  <w:r>
+                                    <w:rPr>
+                                      <w:rFonts w:ascii="Century Gothic" w:eastAsia="Times New Roman" w:hAnsi="Century Gothic" w:cs="Times New Roman"/>
+                                      <w:color w:val="000000"/>
+                                      <w:sz w:val="18"/>
+                                      <w:szCs w:val="18"/>
+                                      <w:lang w:eastAsia="es-PE"/>
+                                    </w:rPr>
+                                    <w:t>${firma}</w:t>
+                                  </w:r>
+                                </w:p>
+                              </w:txbxContent>
+                            </wps:txbx>
+                            <wps:bodyPr rot="0" spcFirstLastPara="0" vertOverflow="overflow" horzOverflow="overflow" vert="horz" wrap="square" lIns="91440" tIns="45720" rIns="91440" bIns="45720" numCol="1" spcCol="0" rtlCol="0" fromWordArt="0" anchor="t" anchorCtr="0" forceAA="0" compatLnSpc="1">
+                              <a:prstTxWarp prst="textNoShape">
+                                <a:avLst/>
+                              </a:prstTxWarp>
+                              <a:noAutofit/>
+                            </wps:bodyPr>
+                          </wps:wsp>
+                        </a:graphicData>
+                      </a:graphic>
+                      <wp14:sizeRelH relativeFrom="margin">
+                        <wp14:pctWidth>0</wp14:pctWidth>
+                      </wp14:sizeRelH>
+                      <wp14:sizeRelV relativeFrom="margin">
+                        <wp14:pctHeight>0</wp14:pctHeight>
+                      </wp14:sizeRelV>
+                    </wp:anchor>
+                  </w:drawing>
+                </mc:Choice>
+                <mc:Fallback>
+                  <w:pict>
+                    <v:shapetype w14:anchorId="15F82FE7" id="_x0000_t202" coordsize="21600,21600" o:spt="202" path="m,l,21600r21600,l21600,xe">
+                      <v:stroke joinstyle="miter"/>
+                      <v:path gradientshapeok="t" o:connecttype="rect"/>
+                    </v:shapetype>
+                    <v:shape id="Cuadro de texto 1" o:spid="_x0000_s1026" type="#_x0000_t202" style="position:absolute;left:0;text-align:left;margin-left:295.5pt;margin-top:6.65pt;width:85.05pt;height:85.05pt;z-index:251659264;visibility:visible;mso-wrap-style:square;mso-width-percent:0;mso-height-percent:0;mso-wrap-distance-left:9pt;mso-wrap-distance-top:0;mso-wrap-distance-right:9pt;mso-wrap-distance-bottom:0;mso-position-horizontal:absolute;mso-position-horizontal-relative:text;mso-position-vertical:absolute;mso-position-vertical-relative:text;mso-width-percent:0;mso-height-percent:0;mso-width-relative:margin;mso-height-relative:margin;v-text-anchor:top" o:gfxdata="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" fillcolor="white [3201]" stroked="f" strokeweight=".5pt">
+                      <v:textbox>
+                        <w:txbxContent>
+                          <w:p>
+                            <w:pPr>
+                              <w:spacing w:before="100" w:beforeAutospacing="1" w:after="100" w:afterAutospacing="1" w:line="240" w:lineRule="auto"/>
+                              <w:jc w:val="center"/>
+                              <w:rPr>
+                                <w:rFonts w:ascii="Century Gothic" w:eastAsia="Times New Roman" w:hAnsi="Century Gothic" w:cs="Times New Roman"/>
+                                <w:color w:val="000000"/>
+                                <w:sz w:val="18"/>
+                                <w:szCs w:val="18"/>
+                                <w:lang w:eastAsia="es-PE"/>
+                              </w:rPr>
+                            </w:pPr>
+                            <w:r>
+                              <w:rPr>
+                                <w:rFonts w:ascii="Century Gothic" w:eastAsia="Times New Roman" w:hAnsi="Century Gothic" w:cs="Times New Roman"/>
+                                <w:color w:val="000000"/>
+                                <w:sz w:val="18"/>
+                                <w:szCs w:val="18"/>
+                                <w:lang w:eastAsia="es-PE"/>
+                              </w:rPr>
+                              <w:t>${firma}</w:t>
+                            </w:r>
+                          </w:p>
+                        </w:txbxContent>
+                      </v:textbox>
+                    </v:shape>
+                  </w:pict>
+                </mc:Fallback>
+              </mc:AlternateContent>
+            </w:r>
             <w:r>
               <w:rPr>
                 <w:rFonts w:ascii="Century Gothic" w:hAnsi="Century Gothic" w:cs="Arial"/>
@@ -2209,16 +2337,6 @@
           <w:szCs w:val="20"/>
         </w:rPr>
       </w:pPr>
-      <w:r>
-        <w:rPr>
-          <w:rFonts w:ascii="Century Gothic" w:hAnsi="Century Gothic" w:cs="Arial"/>
-          <w:b/>
-          <w:color w:val="000000"/>
-          <w:sz w:val="20"/>
-          <w:szCs w:val="20"/>
-        </w:rPr>
-        <w:t>Firma</w:t>
-      </w:r>
     </w:p>
     <w:p>
       <w:pPr>
@@ -2234,6 +2352,51 @@
           <w:szCs w:val="20"/>
         </w:rPr>
       </w:pPr>
+    </w:p>
+    <w:p>
+      <w:pPr>
+        <w:pStyle w:val="NormalWeb"/>
+        <w:spacing w:before="0" w:beforeAutospacing="0" w:after="0" w:afterAutospacing="0"/>
+        <w:ind w:left="4248" w:firstLine="708"/>
+        <w:jc w:val="both"/>
+        <w:rPr>
+          <w:rFonts w:ascii="Century Gothic" w:hAnsi="Century Gothic" w:cs="Arial"/>
+          <w:b/>
+          <w:color w:val="000000"/>
+          <w:sz w:val="20"/>
+          <w:szCs w:val="20"/>
+        </w:rPr>
+      </w:pPr>
+    </w:p>
+    <w:p>
+      <w:pPr>
+        <w:pStyle w:val="NormalWeb"/>
+        <w:spacing w:before="0" w:beforeAutospacing="0" w:after="0" w:afterAutospacing="0"/>
+        <w:ind w:left="4248" w:firstLine="708"/>
+        <w:jc w:val="both"/>
+        <w:rPr>
+          <w:rFonts w:ascii="Century Gothic" w:hAnsi="Century Gothic" w:cs="Arial"/>
+          <w:b/>
+          <w:color w:val="000000"/>
+          <w:sz w:val="20"/>
+          <w:szCs w:val="20"/>
+        </w:rPr>
+      </w:pPr>
+    </w:p>
+    <w:p>
+      <w:pPr>
+        <w:pStyle w:val="NormalWeb"/>
+        <w:spacing w:before="0" w:beforeAutospacing="0" w:after="0" w:afterAutospacing="0"/>
+        <w:ind w:left="4248" w:firstLine="708"/>
+        <w:jc w:val="both"/>
+        <w:rPr>
+          <w:rFonts w:ascii="Century Gothic" w:hAnsi="Century Gothic" w:cs="Arial"/>
+          <w:b/>
+          <w:color w:val="000000"/>
+          <w:sz w:val="20"/>
+          <w:szCs w:val="20"/>
+        </w:rPr>
+      </w:pPr>
       <w:r>
         <w:rPr>
           <w:rFonts w:ascii="Century Gothic" w:hAnsi="Century Gothic" w:cs="Arial"/>
@@ -2325,7 +2488,6 @@
           <w:szCs w:val="20"/>
           <w:lang w:eastAsia="es-PE"/>
         </w:rPr>
-        <w:lastRenderedPageBreak/>
         <w:t>Definiciones del presente formato:</w:t>
       </w:r>
     </w:p>

</xml_diff>